<commit_message>
Update requirement for controller
</commit_message>
<xml_diff>
--- a/Implementation/Controller/Thiết kế bộ điều khiển.docx
+++ b/Implementation/Controller/Thiết kế bộ điều khiển.docx
@@ -182,16 +182,15 @@
     <w:p>
       <w:pPr>
         <w:pStyle w:val="ListParagraph"/>
-        <w:numPr>
-          <w:ilvl w:val="0"/>
-          <w:numId w:val="5"/>
-        </w:numPr>
-        <w:rPr>
-          <w:sz w:val="28"/>
-          <w:szCs w:val="28"/>
-          <w:lang w:val="en-US"/>
-        </w:rPr>
-      </w:pPr>
+        <w:ind w:left="1134"/>
+        <w:rPr>
+          <w:sz w:val="28"/>
+          <w:szCs w:val="28"/>
+          <w:lang w:val="en-US"/>
+        </w:rPr>
+      </w:pPr>
+      <w:bookmarkStart w:id="0" w:name="_GoBack"/>
+      <w:bookmarkEnd w:id="0"/>
     </w:p>
     <w:p>
       <w:pPr>
@@ -342,8 +341,6 @@
           <w:lang w:val="en-US"/>
         </w:rPr>
       </w:pPr>
-      <w:bookmarkStart w:id="0" w:name="_GoBack"/>
-      <w:bookmarkEnd w:id="0"/>
     </w:p>
     <w:p>
       <w:pPr>
@@ -376,17 +373,209 @@
     </w:p>
     <w:p>
       <w:pPr>
-        <w:rPr>
-          <w:lang w:val="en-US"/>
-        </w:rPr>
-      </w:pPr>
-    </w:p>
-    <w:p>
-      <w:pPr>
-        <w:rPr>
-          <w:lang w:val="en-US"/>
-        </w:rPr>
-      </w:pPr>
+        <w:pStyle w:val="ListParagraph"/>
+        <w:numPr>
+          <w:ilvl w:val="0"/>
+          <w:numId w:val="9"/>
+        </w:numPr>
+        <w:rPr>
+          <w:sz w:val="28"/>
+          <w:szCs w:val="28"/>
+          <w:lang w:val="en-US"/>
+        </w:rPr>
+      </w:pPr>
+      <w:r>
+        <w:rPr>
+          <w:sz w:val="28"/>
+          <w:szCs w:val="28"/>
+          <w:lang w:val="en-US"/>
+        </w:rPr>
+        <w:t>Giai đoạn 1 : Tìm hiểu</w:t>
+      </w:r>
+    </w:p>
+    <w:p>
+      <w:pPr>
+        <w:pStyle w:val="ListParagraph"/>
+        <w:numPr>
+          <w:ilvl w:val="0"/>
+          <w:numId w:val="10"/>
+        </w:numPr>
+        <w:rPr>
+          <w:sz w:val="28"/>
+          <w:szCs w:val="28"/>
+          <w:lang w:val="en-US"/>
+        </w:rPr>
+      </w:pPr>
+      <w:r>
+        <w:rPr>
+          <w:sz w:val="28"/>
+          <w:szCs w:val="28"/>
+          <w:lang w:val="en-US"/>
+        </w:rPr>
+        <w:t>Tính khả thi của phương án điều khiển</w:t>
+      </w:r>
+    </w:p>
+    <w:p>
+      <w:pPr>
+        <w:pStyle w:val="ListParagraph"/>
+        <w:numPr>
+          <w:ilvl w:val="0"/>
+          <w:numId w:val="10"/>
+        </w:numPr>
+        <w:rPr>
+          <w:sz w:val="28"/>
+          <w:szCs w:val="28"/>
+          <w:lang w:val="en-US"/>
+        </w:rPr>
+      </w:pPr>
+      <w:r>
+        <w:rPr>
+          <w:sz w:val="28"/>
+          <w:szCs w:val="28"/>
+          <w:lang w:val="en-US"/>
+        </w:rPr>
+        <w:t>Giá thành linh kiện : PLC + modules , object detecting sensor</w:t>
+      </w:r>
+    </w:p>
+    <w:p>
+      <w:pPr>
+        <w:pStyle w:val="ListParagraph"/>
+        <w:numPr>
+          <w:ilvl w:val="0"/>
+          <w:numId w:val="10"/>
+        </w:numPr>
+        <w:rPr>
+          <w:sz w:val="28"/>
+          <w:szCs w:val="28"/>
+          <w:lang w:val="en-US"/>
+        </w:rPr>
+      </w:pPr>
+      <w:r>
+        <w:rPr>
+          <w:sz w:val="28"/>
+          <w:szCs w:val="28"/>
+          <w:lang w:val="en-US"/>
+        </w:rPr>
+        <w:t>Phương án lựa chọn barcode scanner</w:t>
+      </w:r>
+    </w:p>
+    <w:p>
+      <w:pPr>
+        <w:pStyle w:val="ListParagraph"/>
+        <w:numPr>
+          <w:ilvl w:val="0"/>
+          <w:numId w:val="10"/>
+        </w:numPr>
+        <w:rPr>
+          <w:sz w:val="28"/>
+          <w:szCs w:val="28"/>
+          <w:lang w:val="en-US"/>
+        </w:rPr>
+      </w:pPr>
+      <w:r>
+        <w:rPr>
+          <w:sz w:val="28"/>
+          <w:szCs w:val="28"/>
+          <w:lang w:val="en-US"/>
+        </w:rPr>
+        <w:t>Chi phí build 1 local database</w:t>
+      </w:r>
+    </w:p>
+    <w:p>
+      <w:pPr>
+        <w:pStyle w:val="ListParagraph"/>
+        <w:numPr>
+          <w:ilvl w:val="0"/>
+          <w:numId w:val="10"/>
+        </w:numPr>
+        <w:rPr>
+          <w:sz w:val="28"/>
+          <w:szCs w:val="28"/>
+          <w:lang w:val="en-US"/>
+        </w:rPr>
+      </w:pPr>
+      <w:r>
+        <w:rPr>
+          <w:sz w:val="28"/>
+          <w:szCs w:val="28"/>
+          <w:lang w:val="en-US"/>
+        </w:rPr>
+        <w:t>Chi phí các thành phần phát sinh nếu có</w:t>
+      </w:r>
+    </w:p>
+    <w:p>
+      <w:pPr>
+        <w:pStyle w:val="ListParagraph"/>
+        <w:numPr>
+          <w:ilvl w:val="0"/>
+          <w:numId w:val="9"/>
+        </w:numPr>
+        <w:rPr>
+          <w:sz w:val="28"/>
+          <w:szCs w:val="28"/>
+          <w:lang w:val="en-US"/>
+        </w:rPr>
+      </w:pPr>
+      <w:r>
+        <w:rPr>
+          <w:sz w:val="28"/>
+          <w:szCs w:val="28"/>
+          <w:lang w:val="en-US"/>
+        </w:rPr>
+        <w:t>Gia</w:t>
+      </w:r>
+      <w:r>
+        <w:rPr>
+          <w:sz w:val="28"/>
+          <w:szCs w:val="28"/>
+          <w:lang w:val="en-US"/>
+        </w:rPr>
+        <w:t>i đoạn 2 : Lập mô hình điều khiển về mặt lí thuyết</w:t>
+      </w:r>
+    </w:p>
+    <w:p>
+      <w:pPr>
+        <w:pStyle w:val="ListParagraph"/>
+        <w:numPr>
+          <w:ilvl w:val="0"/>
+          <w:numId w:val="9"/>
+        </w:numPr>
+        <w:rPr>
+          <w:sz w:val="28"/>
+          <w:szCs w:val="28"/>
+          <w:lang w:val="en-US"/>
+        </w:rPr>
+      </w:pPr>
+      <w:r>
+        <w:rPr>
+          <w:sz w:val="28"/>
+          <w:szCs w:val="28"/>
+          <w:lang w:val="en-US"/>
+        </w:rPr>
+        <w:t>Giai đoạn 3 : Xây dựng prototype cho giải thuật điều khiển</w:t>
+      </w:r>
+    </w:p>
+    <w:p>
+      <w:pPr>
+        <w:pStyle w:val="ListParagraph"/>
+        <w:numPr>
+          <w:ilvl w:val="0"/>
+          <w:numId w:val="9"/>
+        </w:numPr>
+        <w:rPr>
+          <w:sz w:val="28"/>
+          <w:szCs w:val="28"/>
+          <w:lang w:val="en-US"/>
+        </w:rPr>
+      </w:pPr>
+      <w:r>
+        <w:rPr>
+          <w:sz w:val="28"/>
+          <w:szCs w:val="28"/>
+          <w:lang w:val="en-US"/>
+        </w:rPr>
+        <w:t>Giai đoạn 4 : Xây dựng hệ thống điều khiển cho bộ phân loại hàng tự động.</w:t>
+      </w:r>
     </w:p>
     <w:sectPr>
       <w:pgSz w:w="11907" w:h="16840" w:code="9"/>
@@ -887,6 +1076,95 @@
     </w:lvl>
   </w:abstractNum>
   <w:abstractNum w:abstractNumId="5">
+    <w:nsid w:val="47E854FC"/>
+    <w:multiLevelType w:val="hybridMultilevel"/>
+    <w:tmpl w:val="9CC0115A"/>
+    <w:lvl w:ilvl="0" w:tplc="7520EF4A">
+      <w:start w:val="1"/>
+      <w:numFmt w:val="decimal"/>
+      <w:lvlText w:val="%1."/>
+      <w:lvlJc w:val="left"/>
+      <w:pPr>
+        <w:ind w:left="1134" w:hanging="567"/>
+      </w:pPr>
+      <w:rPr>
+        <w:rFonts w:hint="default"/>
+      </w:rPr>
+    </w:lvl>
+    <w:lvl w:ilvl="1" w:tplc="042A0019" w:tentative="1">
+      <w:start w:val="1"/>
+      <w:numFmt w:val="lowerLetter"/>
+      <w:lvlText w:val="%2."/>
+      <w:lvlJc w:val="left"/>
+      <w:pPr>
+        <w:ind w:left="1440" w:hanging="360"/>
+      </w:pPr>
+    </w:lvl>
+    <w:lvl w:ilvl="2" w:tplc="042A001B" w:tentative="1">
+      <w:start w:val="1"/>
+      <w:numFmt w:val="lowerRoman"/>
+      <w:lvlText w:val="%3."/>
+      <w:lvlJc w:val="right"/>
+      <w:pPr>
+        <w:ind w:left="2160" w:hanging="180"/>
+      </w:pPr>
+    </w:lvl>
+    <w:lvl w:ilvl="3" w:tplc="042A000F" w:tentative="1">
+      <w:start w:val="1"/>
+      <w:numFmt w:val="decimal"/>
+      <w:lvlText w:val="%4."/>
+      <w:lvlJc w:val="left"/>
+      <w:pPr>
+        <w:ind w:left="2880" w:hanging="360"/>
+      </w:pPr>
+    </w:lvl>
+    <w:lvl w:ilvl="4" w:tplc="042A0019" w:tentative="1">
+      <w:start w:val="1"/>
+      <w:numFmt w:val="lowerLetter"/>
+      <w:lvlText w:val="%5."/>
+      <w:lvlJc w:val="left"/>
+      <w:pPr>
+        <w:ind w:left="3600" w:hanging="360"/>
+      </w:pPr>
+    </w:lvl>
+    <w:lvl w:ilvl="5" w:tplc="042A001B" w:tentative="1">
+      <w:start w:val="1"/>
+      <w:numFmt w:val="lowerRoman"/>
+      <w:lvlText w:val="%6."/>
+      <w:lvlJc w:val="right"/>
+      <w:pPr>
+        <w:ind w:left="4320" w:hanging="180"/>
+      </w:pPr>
+    </w:lvl>
+    <w:lvl w:ilvl="6" w:tplc="042A000F" w:tentative="1">
+      <w:start w:val="1"/>
+      <w:numFmt w:val="decimal"/>
+      <w:lvlText w:val="%7."/>
+      <w:lvlJc w:val="left"/>
+      <w:pPr>
+        <w:ind w:left="5040" w:hanging="360"/>
+      </w:pPr>
+    </w:lvl>
+    <w:lvl w:ilvl="7" w:tplc="042A0019" w:tentative="1">
+      <w:start w:val="1"/>
+      <w:numFmt w:val="lowerLetter"/>
+      <w:lvlText w:val="%8."/>
+      <w:lvlJc w:val="left"/>
+      <w:pPr>
+        <w:ind w:left="5760" w:hanging="360"/>
+      </w:pPr>
+    </w:lvl>
+    <w:lvl w:ilvl="8" w:tplc="042A001B" w:tentative="1">
+      <w:start w:val="1"/>
+      <w:numFmt w:val="lowerRoman"/>
+      <w:lvlText w:val="%9."/>
+      <w:lvlJc w:val="right"/>
+      <w:pPr>
+        <w:ind w:left="6480" w:hanging="180"/>
+      </w:pPr>
+    </w:lvl>
+  </w:abstractNum>
+  <w:abstractNum w:abstractNumId="6">
     <w:nsid w:val="53386561"/>
     <w:multiLevelType w:val="hybridMultilevel"/>
     <w:tmpl w:val="1BA4D1EC"/>
@@ -978,7 +1256,7 @@
       </w:pPr>
     </w:lvl>
   </w:abstractNum>
-  <w:abstractNum w:abstractNumId="6">
+  <w:abstractNum w:abstractNumId="7">
     <w:nsid w:val="5CDE7E4B"/>
     <w:multiLevelType w:val="hybridMultilevel"/>
     <w:tmpl w:val="70E45FD2"/>
@@ -1067,7 +1345,120 @@
       </w:pPr>
     </w:lvl>
   </w:abstractNum>
-  <w:abstractNum w:abstractNumId="7">
+  <w:abstractNum w:abstractNumId="8">
+    <w:nsid w:val="66226F00"/>
+    <w:multiLevelType w:val="hybridMultilevel"/>
+    <w:tmpl w:val="AFFAB138"/>
+    <w:lvl w:ilvl="0" w:tplc="5224C478">
+      <w:start w:val="1"/>
+      <w:numFmt w:val="bullet"/>
+      <w:lvlText w:val="-"/>
+      <w:lvlJc w:val="left"/>
+      <w:pPr>
+        <w:ind w:left="1494" w:hanging="360"/>
+      </w:pPr>
+      <w:rPr>
+        <w:rFonts w:ascii="Times New Roman" w:eastAsia="Times New Roman" w:hAnsi="Times New Roman" w:cs="Times New Roman" w:hint="default"/>
+      </w:rPr>
+    </w:lvl>
+    <w:lvl w:ilvl="1" w:tplc="042A0003" w:tentative="1">
+      <w:start w:val="1"/>
+      <w:numFmt w:val="bullet"/>
+      <w:lvlText w:val="o"/>
+      <w:lvlJc w:val="left"/>
+      <w:pPr>
+        <w:ind w:left="2214" w:hanging="360"/>
+      </w:pPr>
+      <w:rPr>
+        <w:rFonts w:ascii="Courier New" w:hAnsi="Courier New" w:cs="Courier New" w:hint="default"/>
+      </w:rPr>
+    </w:lvl>
+    <w:lvl w:ilvl="2" w:tplc="042A0005" w:tentative="1">
+      <w:start w:val="1"/>
+      <w:numFmt w:val="bullet"/>
+      <w:lvlText w:val=""/>
+      <w:lvlJc w:val="left"/>
+      <w:pPr>
+        <w:ind w:left="2934" w:hanging="360"/>
+      </w:pPr>
+      <w:rPr>
+        <w:rFonts w:ascii="Wingdings" w:hAnsi="Wingdings" w:hint="default"/>
+      </w:rPr>
+    </w:lvl>
+    <w:lvl w:ilvl="3" w:tplc="042A0001" w:tentative="1">
+      <w:start w:val="1"/>
+      <w:numFmt w:val="bullet"/>
+      <w:lvlText w:val=""/>
+      <w:lvlJc w:val="left"/>
+      <w:pPr>
+        <w:ind w:left="3654" w:hanging="360"/>
+      </w:pPr>
+      <w:rPr>
+        <w:rFonts w:ascii="Symbol" w:hAnsi="Symbol" w:hint="default"/>
+      </w:rPr>
+    </w:lvl>
+    <w:lvl w:ilvl="4" w:tplc="042A0003" w:tentative="1">
+      <w:start w:val="1"/>
+      <w:numFmt w:val="bullet"/>
+      <w:lvlText w:val="o"/>
+      <w:lvlJc w:val="left"/>
+      <w:pPr>
+        <w:ind w:left="4374" w:hanging="360"/>
+      </w:pPr>
+      <w:rPr>
+        <w:rFonts w:ascii="Courier New" w:hAnsi="Courier New" w:cs="Courier New" w:hint="default"/>
+      </w:rPr>
+    </w:lvl>
+    <w:lvl w:ilvl="5" w:tplc="042A0005" w:tentative="1">
+      <w:start w:val="1"/>
+      <w:numFmt w:val="bullet"/>
+      <w:lvlText w:val=""/>
+      <w:lvlJc w:val="left"/>
+      <w:pPr>
+        <w:ind w:left="5094" w:hanging="360"/>
+      </w:pPr>
+      <w:rPr>
+        <w:rFonts w:ascii="Wingdings" w:hAnsi="Wingdings" w:hint="default"/>
+      </w:rPr>
+    </w:lvl>
+    <w:lvl w:ilvl="6" w:tplc="042A0001" w:tentative="1">
+      <w:start w:val="1"/>
+      <w:numFmt w:val="bullet"/>
+      <w:lvlText w:val=""/>
+      <w:lvlJc w:val="left"/>
+      <w:pPr>
+        <w:ind w:left="5814" w:hanging="360"/>
+      </w:pPr>
+      <w:rPr>
+        <w:rFonts w:ascii="Symbol" w:hAnsi="Symbol" w:hint="default"/>
+      </w:rPr>
+    </w:lvl>
+    <w:lvl w:ilvl="7" w:tplc="042A0003" w:tentative="1">
+      <w:start w:val="1"/>
+      <w:numFmt w:val="bullet"/>
+      <w:lvlText w:val="o"/>
+      <w:lvlJc w:val="left"/>
+      <w:pPr>
+        <w:ind w:left="6534" w:hanging="360"/>
+      </w:pPr>
+      <w:rPr>
+        <w:rFonts w:ascii="Courier New" w:hAnsi="Courier New" w:cs="Courier New" w:hint="default"/>
+      </w:rPr>
+    </w:lvl>
+    <w:lvl w:ilvl="8" w:tplc="042A0005" w:tentative="1">
+      <w:start w:val="1"/>
+      <w:numFmt w:val="bullet"/>
+      <w:lvlText w:val=""/>
+      <w:lvlJc w:val="left"/>
+      <w:pPr>
+        <w:ind w:left="7254" w:hanging="360"/>
+      </w:pPr>
+      <w:rPr>
+        <w:rFonts w:ascii="Wingdings" w:hAnsi="Wingdings" w:hint="default"/>
+      </w:rPr>
+    </w:lvl>
+  </w:abstractNum>
+  <w:abstractNum w:abstractNumId="9">
     <w:nsid w:val="75DA78D1"/>
     <w:multiLevelType w:val="hybridMultilevel"/>
     <w:tmpl w:val="1B16A43C"/>
@@ -1169,16 +1560,22 @@
     <w:abstractNumId w:val="2"/>
   </w:num>
   <w:num w:numId="5">
-    <w:abstractNumId w:val="7"/>
+    <w:abstractNumId w:val="9"/>
   </w:num>
   <w:num w:numId="6">
     <w:abstractNumId w:val="4"/>
   </w:num>
   <w:num w:numId="7">
+    <w:abstractNumId w:val="6"/>
+  </w:num>
+  <w:num w:numId="8">
+    <w:abstractNumId w:val="7"/>
+  </w:num>
+  <w:num w:numId="9">
     <w:abstractNumId w:val="5"/>
   </w:num>
-  <w:num w:numId="8">
-    <w:abstractNumId w:val="6"/>
+  <w:num w:numId="10">
+    <w:abstractNumId w:val="8"/>
   </w:num>
 </w:numbering>
 </file>

</xml_diff>